<commit_message>
add dataset for master pre assignment
</commit_message>
<xml_diff>
--- a/Fall_2024/EA_Syllabus_Kwartler_Fall_2024_v2.docx
+++ b/Fall_2024/EA_Syllabus_Kwartler_Fall_2024_v2.docx
@@ -4010,39 +4010,7 @@
                 <w:bCs/>
                 <w:lang w:val="en-US"/>
               </w:rPr>
-              <w:t xml:space="preserve">you are proficient in </w:t>
-            </w:r>
-            <w:r>
-              <w:rPr>
-                <w:rFonts w:cs="Arial"/>
-                <w:bCs/>
-                <w:lang w:val="en-US"/>
-              </w:rPr>
-              <w:t>R</w:t>
-            </w:r>
-            <w:r>
-              <w:rPr>
-                <w:rFonts w:cs="Arial"/>
-                <w:bCs/>
-                <w:lang w:val="en-US"/>
-              </w:rPr>
-              <w:t xml:space="preserve"> and have already used it for data</w:t>
-            </w:r>
-            <w:r>
-              <w:rPr>
-                <w:rFonts w:cs="Arial"/>
-                <w:bCs/>
-                <w:lang w:val="en-US"/>
-              </w:rPr>
-              <w:t xml:space="preserve"> </w:t>
-            </w:r>
-            <w:r>
-              <w:rPr>
-                <w:rFonts w:cs="Arial"/>
-                <w:bCs/>
-                <w:lang w:val="en-US"/>
-              </w:rPr>
-              <w:t>analytics and/or machine learning purposes.</w:t>
+              <w:t>you are proficient in R and have already used it for data analytics and/or machine learning purposes.</w:t>
             </w:r>
           </w:p>
           <w:p>
@@ -4875,9 +4843,18 @@
             <w:r>
               <w:rPr>
                 <w:rFonts w:cs="Arial"/>
-                <w:lang w:val="en-US"/>
-              </w:rPr>
-              <w:t>Master Pre-Module Assessment</w:t>
+                <w:b/>
+                <w:bCs/>
+                <w:lang w:val="en-US"/>
+              </w:rPr>
+              <w:t>Master</w:t>
+            </w:r>
+            <w:r>
+              <w:rPr>
+                <w:rFonts w:cs="Arial"/>
+                <w:lang w:val="en-US"/>
+              </w:rPr>
+              <w:t xml:space="preserve"> Pre-Module Assessment</w:t>
             </w:r>
           </w:p>
           <w:p>
@@ -4898,22 +4875,46 @@
                 <w:rFonts w:cs="Arial"/>
                 <w:lang w:val="en-US"/>
               </w:rPr>
-              <w:t xml:space="preserve">Use the data </w:t>
-            </w:r>
-            <w:r>
-              <w:rPr>
-                <w:rFonts w:cs="Arial"/>
-                <w:highlight w:val="yellow"/>
-                <w:lang w:val="en-US"/>
-              </w:rPr>
-              <w:t>here</w:t>
-            </w:r>
-            <w:r>
-              <w:rPr>
-                <w:rFonts w:cs="Arial"/>
-                <w:lang w:val="en-US"/>
-              </w:rPr>
-              <w:t xml:space="preserve"> to create a machine learning R script from scratch.  You will be expected to follow these steps in your R script:</w:t>
+              <w:t>Use the data</w:t>
+            </w:r>
+            <w:r>
+              <w:rPr>
+                <w:rFonts w:cs="Arial"/>
+                <w:lang w:val="en-US"/>
+              </w:rPr>
+              <w:t xml:space="preserve"> </w:t>
+            </w:r>
+            <w:r>
+              <w:rPr>
+                <w:rFonts w:cs="Arial"/>
+                <w:b/>
+                <w:bCs/>
+                <w:lang w:val="en-US"/>
+              </w:rPr>
+              <w:t>WA_Fn-UseC_-Telco-Customer-Churn</w:t>
+            </w:r>
+            <w:r>
+              <w:rPr>
+                <w:rFonts w:cs="Arial"/>
+                <w:b/>
+                <w:bCs/>
+                <w:lang w:val="en-US"/>
+              </w:rPr>
+              <w:t>.csv</w:t>
+            </w:r>
+            <w:r>
+              <w:rPr>
+                <w:rFonts w:cs="Arial"/>
+                <w:lang w:val="en-US"/>
+              </w:rPr>
+              <w:t xml:space="preserve"> </w:t>
+            </w:r>
+            <w:r>
+              <w:rPr>
+                <w:rFonts w:cs="Arial"/>
+                <w:lang w:val="en-US"/>
+              </w:rPr>
+              <w:t>to create a machine learning R script from scratch.  You will be expected to follow these steps in your R script:</w:t>
             </w:r>
           </w:p>
           <w:p>
@@ -5022,6 +5023,29 @@
               </w:rPr>
               <w:t>, and/or change included variables</w:t>
             </w:r>
+            <w:r>
+              <w:rPr>
+                <w:rFonts w:cs="Arial"/>
+                <w:lang w:val="en-US"/>
+              </w:rPr>
+              <w:t>.  The dataset is a “</w:t>
+            </w:r>
+            <w:r>
+              <w:rPr>
+                <w:rFonts w:cs="Arial"/>
+                <w:b/>
+                <w:bCs/>
+                <w:lang w:val="en-US"/>
+              </w:rPr>
+              <w:t>churn</w:t>
+            </w:r>
+            <w:r>
+              <w:rPr>
+                <w:rFonts w:cs="Arial"/>
+                <w:lang w:val="en-US"/>
+              </w:rPr>
+              <w:t xml:space="preserve">” prediction use case. </w:t>
+            </w:r>
           </w:p>
           <w:p>
             <w:pPr>
@@ -5055,7 +5079,23 @@
                 <w:rFonts w:cs="Arial"/>
                 <w:lang w:val="en-US"/>
               </w:rPr>
-              <w:t xml:space="preserve">.  You need to choose an appropriate metric like RMSE, MAPE, </w:t>
+              <w:t xml:space="preserve">.  You need to choose an </w:t>
+            </w:r>
+            <w:r>
+              <w:rPr>
+                <w:rFonts w:cs="Arial"/>
+                <w:i/>
+                <w:iCs/>
+                <w:lang w:val="en-US"/>
+              </w:rPr>
+              <w:t>appropriate</w:t>
+            </w:r>
+            <w:r>
+              <w:rPr>
+                <w:rFonts w:cs="Arial"/>
+                <w:lang w:val="en-US"/>
+              </w:rPr>
+              <w:t xml:space="preserve"> metric like RMSE, MAPE, </w:t>
             </w:r>
             <w:proofErr w:type="spellStart"/>
             <w:r>
@@ -5150,14 +5190,7 @@
                 <w:rFonts w:cs="Arial"/>
                 <w:lang w:val="en-US"/>
               </w:rPr>
-              <w:t>Left side: Describe the machine learning workflow</w:t>
-            </w:r>
-            <w:r>
-              <w:rPr>
-                <w:rFonts w:cs="Arial"/>
-                <w:lang w:val="en-US"/>
-              </w:rPr>
-              <w:t xml:space="preserve"> with steps you’ve taken to clean the data </w:t>
+              <w:t xml:space="preserve">Left side: Describe the machine learning workflow with steps you’ve taken to clean the data </w:t>
             </w:r>
             <w:r>
               <w:rPr>
@@ -5301,14 +5334,7 @@
                 <w:rFonts w:cs="Arial"/>
                 <w:lang w:val="en-US"/>
               </w:rPr>
-              <w:t xml:space="preserve"> chosen to optimize the model output and </w:t>
-            </w:r>
-            <w:r>
-              <w:rPr>
-                <w:rFonts w:cs="Arial"/>
-                <w:lang w:val="en-US"/>
-              </w:rPr>
-              <w:t xml:space="preserve">list the model’s KPI from the script.  </w:t>
+              <w:t xml:space="preserve"> chosen to optimize the model output and list the model’s KPI from the script.  </w:t>
             </w:r>
           </w:p>
           <w:p>
@@ -5329,6 +5355,7 @@
                 <w:rFonts w:cs="Arial"/>
                 <w:lang w:val="en-US"/>
               </w:rPr>
+              <w:lastRenderedPageBreak/>
               <w:t>Denote on the slide which of the three methods is the best model.</w:t>
             </w:r>
           </w:p>

</xml_diff>

<commit_message>
add day 2 lessons
</commit_message>
<xml_diff>
--- a/Fall_2024/EA_Syllabus_Kwartler_Fall_2024_v2.docx
+++ b/Fall_2024/EA_Syllabus_Kwartler_Fall_2024_v2.docx
@@ -1959,23 +1959,7 @@
                 <w:rFonts w:cs="Arial"/>
                 <w:lang w:val="en-US"/>
               </w:rPr>
-              <w:t xml:space="preserve">After completing this </w:t>
-            </w:r>
-            <w:proofErr w:type="gramStart"/>
-            <w:r>
-              <w:rPr>
-                <w:rFonts w:cs="Arial"/>
-                <w:lang w:val="en-US"/>
-              </w:rPr>
-              <w:t>module</w:t>
-            </w:r>
-            <w:proofErr w:type="gramEnd"/>
-            <w:r>
-              <w:rPr>
-                <w:rFonts w:cs="Arial"/>
-                <w:lang w:val="en-US"/>
-              </w:rPr>
-              <w:t xml:space="preserve"> the students will: </w:t>
+              <w:t xml:space="preserve">After completing this module the students will: </w:t>
             </w:r>
           </w:p>
           <w:p>
@@ -4203,7 +4187,6 @@
               <w:t>`</w:t>
             </w:r>
             <w:proofErr w:type="spellStart"/>
-            <w:proofErr w:type="gramStart"/>
             <w:r>
               <w:rPr>
                 <w:rFonts w:ascii="Consolas" w:hAnsi="Consolas" w:cs="Consolas"/>
@@ -4212,7 +4195,6 @@
               <w:t>install.packages</w:t>
             </w:r>
             <w:proofErr w:type="spellEnd"/>
-            <w:proofErr w:type="gramEnd"/>
             <w:r>
               <w:rPr>
                 <w:rFonts w:ascii="Consolas" w:hAnsi="Consolas" w:cs="Consolas"/>
@@ -4356,7 +4338,6 @@
               <w:t>`</w:t>
             </w:r>
             <w:proofErr w:type="spellStart"/>
-            <w:proofErr w:type="gramStart"/>
             <w:r>
               <w:rPr>
                 <w:rFonts w:cs="Arial"/>
@@ -4367,7 +4348,6 @@
               <w:t>basic.R</w:t>
             </w:r>
             <w:proofErr w:type="spellEnd"/>
-            <w:proofErr w:type="gramEnd"/>
             <w:r>
               <w:rPr>
                 <w:rFonts w:cs="Arial"/>
@@ -6898,6 +6878,7 @@
             <w:proofErr w:type="spellStart"/>
             <w:r>
               <w:rPr>
+                <w:highlight w:val="yellow"/>
                 <w:lang w:val="en-US"/>
               </w:rPr>
               <w:t>Hands-</w:t>
@@ -6905,9 +6886,16 @@
             <w:proofErr w:type="gramStart"/>
             <w:r>
               <w:rPr>
-                <w:lang w:val="en-US"/>
-              </w:rPr>
-              <w:t>on:Challenge</w:t>
+                <w:highlight w:val="yellow"/>
+                <w:lang w:val="en-US"/>
+              </w:rPr>
+              <w:t>on:</w:t>
+            </w:r>
+            <w:r>
+              <w:rPr>
+                <w:lang w:val="en-US"/>
+              </w:rPr>
+              <w:t>Coding</w:t>
             </w:r>
             <w:proofErr w:type="spellEnd"/>
             <w:proofErr w:type="gramEnd"/>
@@ -6915,13 +6903,7 @@
               <w:rPr>
                 <w:lang w:val="en-US"/>
               </w:rPr>
-              <w:t xml:space="preserve"> code </w:t>
-            </w:r>
-            <w:r>
-              <w:rPr>
-                <w:lang w:val="en-US"/>
-              </w:rPr>
-              <w:t>along TBD</w:t>
+              <w:t xml:space="preserve"> TBD</w:t>
             </w:r>
             <w:r>
               <w:rPr>
@@ -6941,7 +6923,6 @@
               </w:rPr>
               <w:t xml:space="preserve">AI Ethics </w:t>
             </w:r>
-            <w:proofErr w:type="spellStart"/>
             <w:r>
               <w:rPr>
                 <w:rFonts w:ascii="Verdana" w:hAnsi="Verdana"/>
@@ -6949,21 +6930,17 @@
                 <w:szCs w:val="18"/>
                 <w:lang w:val="en-US"/>
               </w:rPr>
-              <w:t>Lecure</w:t>
-            </w:r>
-            <w:proofErr w:type="spellEnd"/>
-          </w:p>
-          <w:p>
-            <w:pPr>
-              <w:pStyle w:val="FormatvorlageLateinArial"/>
-              <w:spacing w:after="0"/>
+              <w:t>Lec</w:t>
+            </w:r>
+            <w:r>
               <w:rPr>
                 <w:rFonts w:ascii="Verdana" w:hAnsi="Verdana"/>
                 <w:sz w:val="18"/>
                 <w:szCs w:val="18"/>
                 <w:lang w:val="en-US"/>
               </w:rPr>
-            </w:pPr>
+              <w:t>t</w:t>
+            </w:r>
             <w:r>
               <w:rPr>
                 <w:rFonts w:ascii="Verdana" w:hAnsi="Verdana"/>
@@ -6971,16 +6948,64 @@
                 <w:szCs w:val="18"/>
                 <w:lang w:val="en-US"/>
               </w:rPr>
-              <w:t>Hands on: Students</w:t>
-            </w:r>
-            <w:r>
+              <w:t>ure</w:t>
+            </w:r>
+          </w:p>
+          <w:p>
+            <w:pPr>
+              <w:pStyle w:val="FormatvorlageLateinArial"/>
+              <w:spacing w:after="0"/>
               <w:rPr>
                 <w:rFonts w:ascii="Verdana" w:hAnsi="Verdana"/>
                 <w:sz w:val="18"/>
                 <w:szCs w:val="18"/>
                 <w:lang w:val="en-US"/>
               </w:rPr>
-              <w:t xml:space="preserve"> will build a resume scanning tool</w:t>
+            </w:pPr>
+            <w:r>
+              <w:rPr>
+                <w:rFonts w:ascii="Verdana" w:hAnsi="Verdana"/>
+                <w:sz w:val="18"/>
+                <w:szCs w:val="18"/>
+                <w:lang w:val="en-US"/>
+              </w:rPr>
+              <w:t>Hands on: Students</w:t>
+            </w:r>
+            <w:r>
+              <w:rPr>
+                <w:rFonts w:ascii="Verdana" w:hAnsi="Verdana"/>
+                <w:sz w:val="18"/>
+                <w:szCs w:val="18"/>
+                <w:lang w:val="en-US"/>
+              </w:rPr>
+              <w:t xml:space="preserve"> will build a</w:t>
+            </w:r>
+            <w:r>
+              <w:rPr>
+                <w:rFonts w:ascii="Verdana" w:hAnsi="Verdana"/>
+                <w:sz w:val="18"/>
+                <w:szCs w:val="18"/>
+                <w:lang w:val="en-US"/>
+              </w:rPr>
+              <w:t xml:space="preserve"> university admissions</w:t>
+            </w:r>
+            <w:r>
+              <w:rPr>
+                <w:rFonts w:ascii="Verdana" w:hAnsi="Verdana"/>
+                <w:sz w:val="18"/>
+                <w:szCs w:val="18"/>
+                <w:lang w:val="en-US"/>
+              </w:rPr>
+              <w:t xml:space="preserve"> </w:t>
+            </w:r>
+            <w:r>
+              <w:rPr>
+                <w:rFonts w:ascii="Verdana" w:hAnsi="Verdana"/>
+                <w:sz w:val="18"/>
+                <w:szCs w:val="18"/>
+                <w:lang w:val="en-US"/>
+              </w:rPr>
+              <w:t>model &amp; analyze it for bias</w:t>
             </w:r>
             <w:r>
               <w:rPr>
@@ -7442,6 +7467,7 @@
             <w:proofErr w:type="spellStart"/>
             <w:r>
               <w:rPr>
+                <w:highlight w:val="yellow"/>
                 <w:lang w:val="en-US"/>
               </w:rPr>
               <w:t>Hands-</w:t>
@@ -7449,6 +7475,7 @@
             <w:proofErr w:type="gramStart"/>
             <w:r>
               <w:rPr>
+                <w:highlight w:val="yellow"/>
                 <w:lang w:val="en-US"/>
               </w:rPr>
               <w:t>on:Challenge</w:t>
@@ -7457,9 +7484,49 @@
             <w:proofErr w:type="gramEnd"/>
             <w:r>
               <w:rPr>
-                <w:lang w:val="en-US"/>
-              </w:rPr>
-              <w:t xml:space="preserve"> code along TBD</w:t>
+                <w:highlight w:val="yellow"/>
+                <w:lang w:val="en-US"/>
+              </w:rPr>
+              <w:t xml:space="preserve"> </w:t>
+            </w:r>
+            <w:r>
+              <w:rPr>
+                <w:highlight w:val="yellow"/>
+                <w:lang w:val="en-US"/>
+              </w:rPr>
+              <w:t xml:space="preserve">– use </w:t>
+            </w:r>
+            <w:proofErr w:type="spellStart"/>
+            <w:r>
+              <w:rPr>
+                <w:highlight w:val="yellow"/>
+                <w:lang w:val="en-US"/>
+              </w:rPr>
+              <w:t>JinaAI</w:t>
+            </w:r>
+            <w:proofErr w:type="spellEnd"/>
+            <w:r>
+              <w:rPr>
+                <w:highlight w:val="yellow"/>
+                <w:lang w:val="en-US"/>
+              </w:rPr>
+              <w:t xml:space="preserve"> to </w:t>
+            </w:r>
+            <w:proofErr w:type="spellStart"/>
+            <w:r>
+              <w:rPr>
+                <w:highlight w:val="yellow"/>
+                <w:lang w:val="en-US"/>
+              </w:rPr>
+              <w:t>webscrape</w:t>
+            </w:r>
+            <w:proofErr w:type="spellEnd"/>
+            <w:r>
+              <w:rPr>
+                <w:highlight w:val="yellow"/>
+                <w:lang w:val="en-US"/>
+              </w:rPr>
+              <w:t xml:space="preserve"> information from adidas, or another website.</w:t>
             </w:r>
           </w:p>
           <w:p>
@@ -9336,21 +9403,7 @@
               <w:rPr>
                 <w:lang w:val="en-US"/>
               </w:rPr>
-              <w:t xml:space="preserve"> </w:t>
-            </w:r>
-            <w:proofErr w:type="spellStart"/>
-            <w:r>
-              <w:rPr>
-                <w:lang w:val="en-US"/>
-              </w:rPr>
-              <w:t>Hult</w:t>
-            </w:r>
-            <w:proofErr w:type="spellEnd"/>
-            <w:r>
-              <w:rPr>
-                <w:lang w:val="en-US"/>
-              </w:rPr>
-              <w:t xml:space="preserve"> University's Faculty of the Year, and has been a member of the editorial board of the Applied Marketing Analytics Journal since 2017.</w:t>
+              <w:t xml:space="preserve"> Hult University's Faculty of the Year, and has been a member of the editorial board of the Applied Marketing Analytics Journal since 2017.</w:t>
             </w:r>
           </w:p>
         </w:tc>

</xml_diff>